<commit_message>
Rajout des cas d'utilisation
</commit_message>
<xml_diff>
--- a/report/RapportMondeDesCubes.docx
+++ b/report/RapportMondeDesCubes.docx
@@ -1808,6 +1808,62 @@
           <w:sz w:val="20"/>
           <w:szCs w:val="20"/>
         </w:rPr>
+        <w:t xml:space="preserve">Cas d’utilisation </w:t>
+      </w:r>
+      <w:r>
+        <w:rPr>
+          <w:rFonts w:ascii="Maiandra GD" w:hAnsi="Maiandra GD"/>
+          <w:sz w:val="20"/>
+          <w:szCs w:val="20"/>
+        </w:rPr>
+        <w:t xml:space="preserve">. . . . . . . . . . . . . . . . . . </w:t>
+      </w:r>
+      <w:r>
+        <w:rPr>
+          <w:rFonts w:ascii="Maiandra GD" w:hAnsi="Maiandra GD"/>
+          <w:sz w:val="20"/>
+          <w:szCs w:val="20"/>
+        </w:rPr>
+        <w:t>. . . . . . . . . . . . . . . . . . . . . . . . . . . . . . . . . . . . . . .</w:t>
+      </w:r>
+      <w:r>
+        <w:rPr>
+          <w:rFonts w:ascii="Maiandra GD" w:hAnsi="Maiandra GD"/>
+          <w:sz w:val="20"/>
+          <w:szCs w:val="20"/>
+        </w:rPr>
+        <w:tab/>
+        <w:t>12</w:t>
+      </w:r>
+    </w:p>
+    <w:p>
+      <w:pPr>
+        <w:pStyle w:val="Sansinterligne"/>
+        <w:numPr>
+          <w:ilvl w:val="0"/>
+          <w:numId w:val="47"/>
+        </w:numPr>
+        <w:tabs>
+          <w:tab w:val="left" w:pos="567"/>
+          <w:tab w:val="left" w:pos="993"/>
+          <w:tab w:val="left" w:pos="8647"/>
+          <w:tab w:val="left" w:pos="8789"/>
+        </w:tabs>
+        <w:spacing w:after="120"/>
+        <w:rPr>
+          <w:rFonts w:ascii="Maiandra GD" w:hAnsi="Maiandra GD"/>
+          <w:color w:val="0070C0"/>
+          <w:sz w:val="20"/>
+          <w:szCs w:val="20"/>
+        </w:rPr>
+      </w:pPr>
+      <w:r>
+        <w:rPr>
+          <w:rFonts w:ascii="Maiandra GD" w:hAnsi="Maiandra GD"/>
+          <w:color w:val="0070C0"/>
+          <w:sz w:val="20"/>
+          <w:szCs w:val="20"/>
+        </w:rPr>
         <w:t>Scénarii</w:t>
       </w:r>
     </w:p>
@@ -1889,7 +1945,15 @@
           <w:szCs w:val="20"/>
         </w:rPr>
         <w:tab/>
-        <w:t>12</w:t>
+        <w:t>1</w:t>
+      </w:r>
+      <w:r>
+        <w:rPr>
+          <w:rFonts w:ascii="Maiandra GD" w:hAnsi="Maiandra GD"/>
+          <w:sz w:val="20"/>
+          <w:szCs w:val="20"/>
+        </w:rPr>
+        <w:t>3</w:t>
       </w:r>
     </w:p>
     <w:p>
@@ -6083,7 +6147,23 @@
         <w:pStyle w:val="Titre1"/>
       </w:pPr>
       <w:r>
-        <w:t>2.1 Les scénarii</w:t>
+        <w:t xml:space="preserve">2.1 </w:t>
+      </w:r>
+      <w:r>
+        <w:t>Cas d’utilisation</w:t>
+      </w:r>
+    </w:p>
+    <w:p>
+      <w:pPr>
+        <w:pStyle w:val="Style1"/>
+      </w:pPr>
+    </w:p>
+    <w:p>
+      <w:pPr>
+        <w:pStyle w:val="Style1"/>
+      </w:pPr>
+      <w:r>
+        <w:t>2.1.1 Identification des acteurs</w:t>
       </w:r>
     </w:p>
     <w:p>
@@ -6092,9 +6172,127 @@
         <w:autoSpaceDN w:val="0"/>
         <w:adjustRightInd w:val="0"/>
         <w:spacing w:after="0" w:line="240" w:lineRule="auto"/>
-        <w:jc w:val="both"/>
-        <w:rPr>
-          <w:rFonts w:ascii="Maiandra GD" w:eastAsiaTheme="minorHAnsi" w:hAnsi="Maiandra GD" w:cs="URWPalladioL-Roma"/>
+        <w:rPr>
+          <w:rFonts w:ascii="Maiandra GD" w:eastAsiaTheme="minorHAnsi" w:hAnsi="Maiandra GD" w:cs="URWPalladioL-Roma"/>
+        </w:rPr>
+      </w:pPr>
+    </w:p>
+    <w:p>
+      <w:pPr>
+        <w:autoSpaceDE w:val="0"/>
+        <w:autoSpaceDN w:val="0"/>
+        <w:adjustRightInd w:val="0"/>
+        <w:spacing w:after="120" w:line="240" w:lineRule="auto"/>
+        <w:jc w:val="both"/>
+        <w:rPr>
+          <w:rFonts w:ascii="Maiandra GD" w:eastAsiaTheme="minorHAnsi" w:hAnsi="Maiandra GD" w:cs="URWPalladioL-Roma"/>
+        </w:rPr>
+      </w:pPr>
+      <w:r>
+        <w:rPr>
+          <w:rFonts w:ascii="Maiandra GD" w:eastAsiaTheme="minorHAnsi" w:hAnsi="Maiandra GD" w:cs="URWPalladioL-Roma"/>
+        </w:rPr>
+        <w:t>Dans le cadre de cette application d’</w:t>
+      </w:r>
+      <w:r>
+        <w:rPr>
+          <w:rFonts w:ascii="Maiandra GD" w:eastAsiaTheme="minorHAnsi" w:hAnsi="Maiandra GD" w:cs="URWPalladioL-Roma"/>
+        </w:rPr>
+        <w:t>é</w:t>
+      </w:r>
+      <w:r>
+        <w:rPr>
+          <w:rFonts w:ascii="Maiandra GD" w:eastAsiaTheme="minorHAnsi" w:hAnsi="Maiandra GD" w:cs="URWPalladioL-Roma"/>
+        </w:rPr>
+        <w:t>co-résolution du monde des cubes, nous pouvons déterminer un acteur principal</w:t>
+      </w:r>
+      <w:r>
+        <w:rPr>
+          <w:rFonts w:ascii="Maiandra GD" w:eastAsiaTheme="minorHAnsi" w:hAnsi="Maiandra GD" w:cs="URWPalladioL-Roma"/>
+        </w:rPr>
+        <w:t xml:space="preserve"> :</w:t>
+      </w:r>
+    </w:p>
+    <w:p>
+      <w:pPr>
+        <w:pStyle w:val="Paragraphedeliste"/>
+        <w:numPr>
+          <w:ilvl w:val="0"/>
+          <w:numId w:val="48"/>
+        </w:numPr>
+        <w:autoSpaceDE w:val="0"/>
+        <w:autoSpaceDN w:val="0"/>
+        <w:adjustRightInd w:val="0"/>
+        <w:spacing w:after="0" w:line="240" w:lineRule="auto"/>
+        <w:jc w:val="both"/>
+        <w:rPr>
+          <w:rFonts w:ascii="Maiandra GD" w:hAnsi="Maiandra GD"/>
+        </w:rPr>
+      </w:pPr>
+      <w:r>
+        <w:rPr>
+          <w:rFonts w:ascii="Maiandra GD" w:eastAsiaTheme="minorHAnsi" w:hAnsi="Maiandra GD" w:cs="URWPalladioL-Roma"/>
+        </w:rPr>
+        <w:t xml:space="preserve">l’utilisateur </w:t>
+      </w:r>
+      <w:r>
+        <w:rPr>
+          <w:rFonts w:ascii="Maiandra GD" w:eastAsiaTheme="minorHAnsi" w:hAnsi="Maiandra GD" w:cs="URWPalladioL-Roma"/>
+        </w:rPr>
+        <w:t>de l’application</w:t>
+      </w:r>
+    </w:p>
+    <w:p>
+      <w:pPr>
+        <w:autoSpaceDE w:val="0"/>
+        <w:autoSpaceDN w:val="0"/>
+        <w:adjustRightInd w:val="0"/>
+        <w:spacing w:after="0" w:line="240" w:lineRule="auto"/>
+        <w:jc w:val="both"/>
+        <w:rPr>
+          <w:rFonts w:ascii="Maiandra GD" w:hAnsi="Maiandra GD"/>
+        </w:rPr>
+      </w:pPr>
+    </w:p>
+    <w:p>
+      <w:pPr>
+        <w:autoSpaceDE w:val="0"/>
+        <w:autoSpaceDN w:val="0"/>
+        <w:adjustRightInd w:val="0"/>
+        <w:spacing w:after="0" w:line="240" w:lineRule="auto"/>
+        <w:jc w:val="both"/>
+        <w:rPr>
+          <w:rFonts w:ascii="Maiandra GD" w:hAnsi="Maiandra GD"/>
+        </w:rPr>
+      </w:pPr>
+      <w:r>
+        <w:rPr>
+          <w:rFonts w:ascii="Maiandra GD" w:hAnsi="Maiandra GD"/>
+        </w:rPr>
+        <w:t>Celui-ci utilise l’application dans le but de résoudre un problème de son choix. Il doit donc déterminer les paramètres du problème, à savoir le nombre de cubes ainsi que leurs positions initiale et finale, et ensuite il peut lancer la résolution du problème.</w:t>
+      </w:r>
+    </w:p>
+    <w:p>
+      <w:pPr>
+        <w:autoSpaceDE w:val="0"/>
+        <w:autoSpaceDN w:val="0"/>
+        <w:adjustRightInd w:val="0"/>
+        <w:spacing w:after="0" w:line="240" w:lineRule="auto"/>
+        <w:jc w:val="both"/>
+        <w:rPr>
+          <w:rFonts w:ascii="Maiandra GD" w:hAnsi="Maiandra GD"/>
+        </w:rPr>
+      </w:pPr>
+    </w:p>
+    <w:p>
+      <w:pPr>
+        <w:autoSpaceDE w:val="0"/>
+        <w:autoSpaceDN w:val="0"/>
+        <w:adjustRightInd w:val="0"/>
+        <w:spacing w:after="0" w:line="240" w:lineRule="auto"/>
+        <w:jc w:val="both"/>
+        <w:rPr>
+          <w:rFonts w:ascii="Maiandra GD" w:hAnsi="Maiandra GD"/>
         </w:rPr>
       </w:pPr>
     </w:p>
@@ -6103,7 +6301,349 @@
         <w:pStyle w:val="Style1"/>
       </w:pPr>
       <w:r>
-        <w:t>2.1.1 Les scénarii textuels</w:t>
+        <w:t>2.1.1 Diagramme des cas d’utilisation</w:t>
+      </w:r>
+    </w:p>
+    <w:p>
+      <w:pPr>
+        <w:autoSpaceDE w:val="0"/>
+        <w:autoSpaceDN w:val="0"/>
+        <w:adjustRightInd w:val="0"/>
+        <w:spacing w:after="0" w:line="240" w:lineRule="auto"/>
+        <w:jc w:val="both"/>
+        <w:rPr>
+          <w:rFonts w:ascii="Maiandra GD" w:hAnsi="Maiandra GD"/>
+        </w:rPr>
+      </w:pPr>
+    </w:p>
+    <w:p>
+      <w:pPr>
+        <w:autoSpaceDE w:val="0"/>
+        <w:autoSpaceDN w:val="0"/>
+        <w:adjustRightInd w:val="0"/>
+        <w:spacing w:after="0" w:line="240" w:lineRule="auto"/>
+        <w:jc w:val="both"/>
+        <w:rPr>
+          <w:rFonts w:ascii="Maiandra GD" w:hAnsi="Maiandra GD"/>
+        </w:rPr>
+      </w:pPr>
+    </w:p>
+    <w:p>
+      <w:pPr>
+        <w:autoSpaceDE w:val="0"/>
+        <w:autoSpaceDN w:val="0"/>
+        <w:adjustRightInd w:val="0"/>
+        <w:spacing w:after="0" w:line="240" w:lineRule="auto"/>
+        <w:jc w:val="both"/>
+        <w:rPr>
+          <w:rFonts w:ascii="Maiandra GD" w:hAnsi="Maiandra GD"/>
+        </w:rPr>
+      </w:pPr>
+      <w:r>
+        <w:rPr>
+          <w:rFonts w:ascii="Maiandra GD" w:hAnsi="Maiandra GD"/>
+          <w:noProof/>
+          <w:lang w:eastAsia="fr-FR"/>
+        </w:rPr>
+        <w:drawing>
+          <wp:anchor distT="0" distB="0" distL="114300" distR="114300" simplePos="0" relativeHeight="251756544" behindDoc="0" locked="0" layoutInCell="1" allowOverlap="1">
+            <wp:simplePos x="0" y="0"/>
+            <wp:positionH relativeFrom="column">
+              <wp:posOffset>-589343</wp:posOffset>
+            </wp:positionH>
+            <wp:positionV relativeFrom="paragraph">
+              <wp:posOffset>111639</wp:posOffset>
+            </wp:positionV>
+            <wp:extent cx="6562621" cy="2883877"/>
+            <wp:effectExtent l="19050" t="0" r="0" b="0"/>
+            <wp:wrapNone/>
+            <wp:docPr id="7" name="Image 6" descr="Cas dutilisation.png"/>
+            <wp:cNvGraphicFramePr>
+              <a:graphicFrameLocks xmlns:a="http://schemas.openxmlformats.org/drawingml/2006/main" noChangeAspect="1"/>
+            </wp:cNvGraphicFramePr>
+            <a:graphic xmlns:a="http://schemas.openxmlformats.org/drawingml/2006/main">
+              <a:graphicData uri="http://schemas.openxmlformats.org/drawingml/2006/picture">
+                <pic:pic xmlns:pic="http://schemas.openxmlformats.org/drawingml/2006/picture">
+                  <pic:nvPicPr>
+                    <pic:cNvPr id="0" name="Cas dutilisation.png"/>
+                    <pic:cNvPicPr/>
+                  </pic:nvPicPr>
+                  <pic:blipFill>
+                    <a:blip r:embed="rId15"/>
+                    <a:stretch>
+                      <a:fillRect/>
+                    </a:stretch>
+                  </pic:blipFill>
+                  <pic:spPr>
+                    <a:xfrm>
+                      <a:off x="0" y="0"/>
+                      <a:ext cx="6562621" cy="2883877"/>
+                    </a:xfrm>
+                    <a:prstGeom prst="rect">
+                      <a:avLst/>
+                    </a:prstGeom>
+                  </pic:spPr>
+                </pic:pic>
+              </a:graphicData>
+            </a:graphic>
+          </wp:anchor>
+        </w:drawing>
+      </w:r>
+    </w:p>
+    <w:p>
+      <w:pPr>
+        <w:autoSpaceDE w:val="0"/>
+        <w:autoSpaceDN w:val="0"/>
+        <w:adjustRightInd w:val="0"/>
+        <w:spacing w:after="0" w:line="240" w:lineRule="auto"/>
+        <w:jc w:val="both"/>
+        <w:rPr>
+          <w:rFonts w:ascii="Maiandra GD" w:hAnsi="Maiandra GD"/>
+        </w:rPr>
+      </w:pPr>
+    </w:p>
+    <w:p>
+      <w:pPr>
+        <w:autoSpaceDE w:val="0"/>
+        <w:autoSpaceDN w:val="0"/>
+        <w:adjustRightInd w:val="0"/>
+        <w:spacing w:after="0" w:line="240" w:lineRule="auto"/>
+        <w:jc w:val="both"/>
+        <w:rPr>
+          <w:rFonts w:ascii="Maiandra GD" w:hAnsi="Maiandra GD"/>
+        </w:rPr>
+      </w:pPr>
+    </w:p>
+    <w:p>
+      <w:pPr>
+        <w:autoSpaceDE w:val="0"/>
+        <w:autoSpaceDN w:val="0"/>
+        <w:adjustRightInd w:val="0"/>
+        <w:spacing w:after="0" w:line="240" w:lineRule="auto"/>
+        <w:jc w:val="both"/>
+        <w:rPr>
+          <w:rFonts w:ascii="Maiandra GD" w:hAnsi="Maiandra GD"/>
+        </w:rPr>
+      </w:pPr>
+    </w:p>
+    <w:p>
+      <w:pPr>
+        <w:autoSpaceDE w:val="0"/>
+        <w:autoSpaceDN w:val="0"/>
+        <w:adjustRightInd w:val="0"/>
+        <w:spacing w:after="0" w:line="240" w:lineRule="auto"/>
+        <w:jc w:val="both"/>
+        <w:rPr>
+          <w:rFonts w:ascii="Maiandra GD" w:hAnsi="Maiandra GD"/>
+        </w:rPr>
+      </w:pPr>
+    </w:p>
+    <w:p>
+      <w:pPr>
+        <w:autoSpaceDE w:val="0"/>
+        <w:autoSpaceDN w:val="0"/>
+        <w:adjustRightInd w:val="0"/>
+        <w:spacing w:after="0" w:line="240" w:lineRule="auto"/>
+        <w:jc w:val="both"/>
+        <w:rPr>
+          <w:rFonts w:ascii="Maiandra GD" w:hAnsi="Maiandra GD"/>
+        </w:rPr>
+      </w:pPr>
+    </w:p>
+    <w:p>
+      <w:pPr>
+        <w:autoSpaceDE w:val="0"/>
+        <w:autoSpaceDN w:val="0"/>
+        <w:adjustRightInd w:val="0"/>
+        <w:spacing w:after="0" w:line="240" w:lineRule="auto"/>
+        <w:jc w:val="both"/>
+        <w:rPr>
+          <w:rFonts w:ascii="Maiandra GD" w:hAnsi="Maiandra GD"/>
+        </w:rPr>
+      </w:pPr>
+    </w:p>
+    <w:p>
+      <w:pPr>
+        <w:autoSpaceDE w:val="0"/>
+        <w:autoSpaceDN w:val="0"/>
+        <w:adjustRightInd w:val="0"/>
+        <w:spacing w:after="0" w:line="240" w:lineRule="auto"/>
+        <w:jc w:val="both"/>
+        <w:rPr>
+          <w:rFonts w:ascii="Maiandra GD" w:hAnsi="Maiandra GD"/>
+        </w:rPr>
+      </w:pPr>
+    </w:p>
+    <w:p>
+      <w:pPr>
+        <w:autoSpaceDE w:val="0"/>
+        <w:autoSpaceDN w:val="0"/>
+        <w:adjustRightInd w:val="0"/>
+        <w:spacing w:after="0" w:line="240" w:lineRule="auto"/>
+        <w:jc w:val="both"/>
+        <w:rPr>
+          <w:rFonts w:ascii="Maiandra GD" w:hAnsi="Maiandra GD"/>
+        </w:rPr>
+      </w:pPr>
+    </w:p>
+    <w:p>
+      <w:pPr>
+        <w:autoSpaceDE w:val="0"/>
+        <w:autoSpaceDN w:val="0"/>
+        <w:adjustRightInd w:val="0"/>
+        <w:spacing w:after="0" w:line="240" w:lineRule="auto"/>
+        <w:jc w:val="both"/>
+        <w:rPr>
+          <w:rFonts w:ascii="Maiandra GD" w:hAnsi="Maiandra GD"/>
+        </w:rPr>
+      </w:pPr>
+    </w:p>
+    <w:p>
+      <w:pPr>
+        <w:autoSpaceDE w:val="0"/>
+        <w:autoSpaceDN w:val="0"/>
+        <w:adjustRightInd w:val="0"/>
+        <w:spacing w:after="0" w:line="240" w:lineRule="auto"/>
+        <w:jc w:val="both"/>
+        <w:rPr>
+          <w:rFonts w:ascii="Maiandra GD" w:hAnsi="Maiandra GD"/>
+        </w:rPr>
+      </w:pPr>
+    </w:p>
+    <w:p>
+      <w:pPr>
+        <w:autoSpaceDE w:val="0"/>
+        <w:autoSpaceDN w:val="0"/>
+        <w:adjustRightInd w:val="0"/>
+        <w:spacing w:after="0" w:line="240" w:lineRule="auto"/>
+        <w:jc w:val="both"/>
+        <w:rPr>
+          <w:rFonts w:ascii="Maiandra GD" w:hAnsi="Maiandra GD"/>
+        </w:rPr>
+      </w:pPr>
+    </w:p>
+    <w:p>
+      <w:pPr>
+        <w:autoSpaceDE w:val="0"/>
+        <w:autoSpaceDN w:val="0"/>
+        <w:adjustRightInd w:val="0"/>
+        <w:spacing w:after="0" w:line="240" w:lineRule="auto"/>
+        <w:jc w:val="both"/>
+        <w:rPr>
+          <w:rFonts w:ascii="Maiandra GD" w:hAnsi="Maiandra GD"/>
+        </w:rPr>
+      </w:pPr>
+    </w:p>
+    <w:p>
+      <w:pPr>
+        <w:autoSpaceDE w:val="0"/>
+        <w:autoSpaceDN w:val="0"/>
+        <w:adjustRightInd w:val="0"/>
+        <w:spacing w:after="0" w:line="240" w:lineRule="auto"/>
+        <w:jc w:val="both"/>
+        <w:rPr>
+          <w:rFonts w:ascii="Maiandra GD" w:hAnsi="Maiandra GD"/>
+        </w:rPr>
+      </w:pPr>
+    </w:p>
+    <w:p>
+      <w:pPr>
+        <w:autoSpaceDE w:val="0"/>
+        <w:autoSpaceDN w:val="0"/>
+        <w:adjustRightInd w:val="0"/>
+        <w:spacing w:after="0" w:line="240" w:lineRule="auto"/>
+        <w:jc w:val="both"/>
+        <w:rPr>
+          <w:rFonts w:ascii="Maiandra GD" w:hAnsi="Maiandra GD"/>
+        </w:rPr>
+      </w:pPr>
+    </w:p>
+    <w:p>
+      <w:pPr>
+        <w:autoSpaceDE w:val="0"/>
+        <w:autoSpaceDN w:val="0"/>
+        <w:adjustRightInd w:val="0"/>
+        <w:spacing w:after="0" w:line="240" w:lineRule="auto"/>
+        <w:jc w:val="both"/>
+        <w:rPr>
+          <w:rFonts w:ascii="Maiandra GD" w:hAnsi="Maiandra GD"/>
+        </w:rPr>
+      </w:pPr>
+    </w:p>
+    <w:p>
+      <w:pPr>
+        <w:autoSpaceDE w:val="0"/>
+        <w:autoSpaceDN w:val="0"/>
+        <w:adjustRightInd w:val="0"/>
+        <w:spacing w:after="0" w:line="240" w:lineRule="auto"/>
+        <w:jc w:val="both"/>
+        <w:rPr>
+          <w:rFonts w:ascii="Maiandra GD" w:hAnsi="Maiandra GD"/>
+        </w:rPr>
+      </w:pPr>
+    </w:p>
+    <w:p>
+      <w:pPr>
+        <w:autoSpaceDE w:val="0"/>
+        <w:autoSpaceDN w:val="0"/>
+        <w:adjustRightInd w:val="0"/>
+        <w:spacing w:after="0" w:line="240" w:lineRule="auto"/>
+        <w:jc w:val="both"/>
+        <w:rPr>
+          <w:rFonts w:ascii="Maiandra GD" w:hAnsi="Maiandra GD"/>
+        </w:rPr>
+      </w:pPr>
+    </w:p>
+    <w:p>
+      <w:pPr>
+        <w:autoSpaceDE w:val="0"/>
+        <w:autoSpaceDN w:val="0"/>
+        <w:adjustRightInd w:val="0"/>
+        <w:spacing w:after="0" w:line="240" w:lineRule="auto"/>
+        <w:jc w:val="both"/>
+        <w:rPr>
+          <w:rFonts w:ascii="Maiandra GD" w:hAnsi="Maiandra GD"/>
+        </w:rPr>
+      </w:pPr>
+    </w:p>
+    <w:p>
+      <w:r>
+        <w:br w:type="page"/>
+      </w:r>
+    </w:p>
+    <w:p>
+      <w:pPr>
+        <w:pStyle w:val="Titre1"/>
+      </w:pPr>
+      <w:r>
+        <w:lastRenderedPageBreak/>
+        <w:t>2.2</w:t>
+      </w:r>
+      <w:r>
+        <w:t xml:space="preserve"> Les scénarii</w:t>
+      </w:r>
+    </w:p>
+    <w:p>
+      <w:pPr>
+        <w:autoSpaceDE w:val="0"/>
+        <w:autoSpaceDN w:val="0"/>
+        <w:adjustRightInd w:val="0"/>
+        <w:spacing w:after="0" w:line="240" w:lineRule="auto"/>
+        <w:jc w:val="both"/>
+        <w:rPr>
+          <w:rFonts w:ascii="Maiandra GD" w:eastAsiaTheme="minorHAnsi" w:hAnsi="Maiandra GD" w:cs="URWPalladioL-Roma"/>
+        </w:rPr>
+      </w:pPr>
+    </w:p>
+    <w:p>
+      <w:pPr>
+        <w:pStyle w:val="Style1"/>
+      </w:pPr>
+      <w:r>
+        <w:t>2.2</w:t>
+      </w:r>
+      <w:r>
+        <w:t>.1 Les scénarii textuels</w:t>
       </w:r>
     </w:p>
     <w:p>
@@ -9179,7 +9719,7 @@
             <w:rFonts w:ascii="Maiandra GD" w:hAnsi="Maiandra GD"/>
             <w:noProof/>
           </w:rPr>
-          <w:t>3</w:t>
+          <w:t>6</w:t>
         </w:r>
         <w:r>
           <w:rPr>
@@ -14091,6 +14631,119 @@
       <w:lvlJc w:val="left"/>
       <w:pPr>
         <w:ind w:left="8457" w:hanging="360"/>
+      </w:pPr>
+      <w:rPr>
+        <w:rFonts w:ascii="Wingdings" w:hAnsi="Wingdings" w:hint="default"/>
+      </w:rPr>
+    </w:lvl>
+  </w:abstractNum>
+  <w:abstractNum w:abstractNumId="47">
+    <w:nsid w:val="7E30450B"/>
+    <w:multiLevelType w:val="hybridMultilevel"/>
+    <w:tmpl w:val="0E66CFD8"/>
+    <w:lvl w:ilvl="0" w:tplc="040C0005">
+      <w:start w:val="1"/>
+      <w:numFmt w:val="bullet"/>
+      <w:lvlText w:val=""/>
+      <w:lvlJc w:val="left"/>
+      <w:pPr>
+        <w:ind w:left="720" w:hanging="360"/>
+      </w:pPr>
+      <w:rPr>
+        <w:rFonts w:ascii="Wingdings" w:hAnsi="Wingdings" w:hint="default"/>
+      </w:rPr>
+    </w:lvl>
+    <w:lvl w:ilvl="1" w:tplc="040C0003" w:tentative="1">
+      <w:start w:val="1"/>
+      <w:numFmt w:val="bullet"/>
+      <w:lvlText w:val="o"/>
+      <w:lvlJc w:val="left"/>
+      <w:pPr>
+        <w:ind w:left="1440" w:hanging="360"/>
+      </w:pPr>
+      <w:rPr>
+        <w:rFonts w:ascii="Courier New" w:hAnsi="Courier New" w:cs="Courier New" w:hint="default"/>
+      </w:rPr>
+    </w:lvl>
+    <w:lvl w:ilvl="2" w:tplc="040C0005" w:tentative="1">
+      <w:start w:val="1"/>
+      <w:numFmt w:val="bullet"/>
+      <w:lvlText w:val=""/>
+      <w:lvlJc w:val="left"/>
+      <w:pPr>
+        <w:ind w:left="2160" w:hanging="360"/>
+      </w:pPr>
+      <w:rPr>
+        <w:rFonts w:ascii="Wingdings" w:hAnsi="Wingdings" w:hint="default"/>
+      </w:rPr>
+    </w:lvl>
+    <w:lvl w:ilvl="3" w:tplc="040C0001" w:tentative="1">
+      <w:start w:val="1"/>
+      <w:numFmt w:val="bullet"/>
+      <w:lvlText w:val=""/>
+      <w:lvlJc w:val="left"/>
+      <w:pPr>
+        <w:ind w:left="2880" w:hanging="360"/>
+      </w:pPr>
+      <w:rPr>
+        <w:rFonts w:ascii="Symbol" w:hAnsi="Symbol" w:hint="default"/>
+      </w:rPr>
+    </w:lvl>
+    <w:lvl w:ilvl="4" w:tplc="040C0003" w:tentative="1">
+      <w:start w:val="1"/>
+      <w:numFmt w:val="bullet"/>
+      <w:lvlText w:val="o"/>
+      <w:lvlJc w:val="left"/>
+      <w:pPr>
+        <w:ind w:left="3600" w:hanging="360"/>
+      </w:pPr>
+      <w:rPr>
+        <w:rFonts w:ascii="Courier New" w:hAnsi="Courier New" w:cs="Courier New" w:hint="default"/>
+      </w:rPr>
+    </w:lvl>
+    <w:lvl w:ilvl="5" w:tplc="040C0005" w:tentative="1">
+      <w:start w:val="1"/>
+      <w:numFmt w:val="bullet"/>
+      <w:lvlText w:val=""/>
+      <w:lvlJc w:val="left"/>
+      <w:pPr>
+        <w:ind w:left="4320" w:hanging="360"/>
+      </w:pPr>
+      <w:rPr>
+        <w:rFonts w:ascii="Wingdings" w:hAnsi="Wingdings" w:hint="default"/>
+      </w:rPr>
+    </w:lvl>
+    <w:lvl w:ilvl="6" w:tplc="040C0001" w:tentative="1">
+      <w:start w:val="1"/>
+      <w:numFmt w:val="bullet"/>
+      <w:lvlText w:val=""/>
+      <w:lvlJc w:val="left"/>
+      <w:pPr>
+        <w:ind w:left="5040" w:hanging="360"/>
+      </w:pPr>
+      <w:rPr>
+        <w:rFonts w:ascii="Symbol" w:hAnsi="Symbol" w:hint="default"/>
+      </w:rPr>
+    </w:lvl>
+    <w:lvl w:ilvl="7" w:tplc="040C0003" w:tentative="1">
+      <w:start w:val="1"/>
+      <w:numFmt w:val="bullet"/>
+      <w:lvlText w:val="o"/>
+      <w:lvlJc w:val="left"/>
+      <w:pPr>
+        <w:ind w:left="5760" w:hanging="360"/>
+      </w:pPr>
+      <w:rPr>
+        <w:rFonts w:ascii="Courier New" w:hAnsi="Courier New" w:cs="Courier New" w:hint="default"/>
+      </w:rPr>
+    </w:lvl>
+    <w:lvl w:ilvl="8" w:tplc="040C0005" w:tentative="1">
+      <w:start w:val="1"/>
+      <w:numFmt w:val="bullet"/>
+      <w:lvlText w:val=""/>
+      <w:lvlJc w:val="left"/>
+      <w:pPr>
+        <w:ind w:left="6480" w:hanging="360"/>
       </w:pPr>
       <w:rPr>
         <w:rFonts w:ascii="Wingdings" w:hAnsi="Wingdings" w:hint="default"/>
@@ -14237,6 +14890,9 @@
   </w:num>
   <w:num w:numId="47">
     <w:abstractNumId w:val="23"/>
+  </w:num>
+  <w:num w:numId="48">
+    <w:abstractNumId w:val="47"/>
   </w:num>
 </w:numbering>
 </file>
@@ -14639,323 +15295,6 @@
 </w:styles>
 </file>
 
-<file path=word/glossary/document.xml><?xml version="1.0" encoding="utf-8"?>
-<w:glossaryDocument xmlns:ve="http://schemas.openxmlformats.org/markup-compatibility/2006" xmlns:o="urn:schemas-microsoft-com:office:office" xmlns:r="http://schemas.openxmlformats.org/officeDocument/2006/relationships" xmlns:m="http://schemas.openxmlformats.org/officeDocument/2006/math" xmlns:v="urn:schemas-microsoft-com:vml" xmlns:wp="http://schemas.openxmlformats.org/drawingml/2006/wordprocessingDrawing" xmlns:w10="urn:schemas-microsoft-com:office:word" xmlns:w="http://schemas.openxmlformats.org/wordprocessingml/2006/main" xmlns:wne="http://schemas.microsoft.com/office/word/2006/wordml">
-  <w:docParts/>
-</w:glossaryDocument>
-</file>
-
-<file path=word/glossary/fontTable.xml><?xml version="1.0" encoding="utf-8"?>
-<w:fonts xmlns:r="http://schemas.openxmlformats.org/officeDocument/2006/relationships" xmlns:w="http://schemas.openxmlformats.org/wordprocessingml/2006/main">
-  <w:font w:name="Times New Roman">
-    <w:panose1 w:val="02020603050405020304"/>
-    <w:charset w:val="00"/>
-    <w:family w:val="roman"/>
-    <w:pitch w:val="variable"/>
-    <w:sig w:usb0="E0002AEF" w:usb1="C0007841" w:usb2="00000009" w:usb3="00000000" w:csb0="000001FF" w:csb1="00000000"/>
-  </w:font>
-  <w:font w:name="Wingdings">
-    <w:panose1 w:val="05000000000000000000"/>
-    <w:charset w:val="02"/>
-    <w:family w:val="auto"/>
-    <w:pitch w:val="variable"/>
-    <w:sig w:usb0="00000000" w:usb1="10000000" w:usb2="00000000" w:usb3="00000000" w:csb0="80000000" w:csb1="00000000"/>
-  </w:font>
-  <w:font w:name="Courier New">
-    <w:panose1 w:val="02070309020205020404"/>
-    <w:charset w:val="00"/>
-    <w:family w:val="modern"/>
-    <w:pitch w:val="fixed"/>
-    <w:sig w:usb0="E0002AFF" w:usb1="C0007843" w:usb2="00000009" w:usb3="00000000" w:csb0="000001FF" w:csb1="00000000"/>
-  </w:font>
-  <w:font w:name="Symbol">
-    <w:panose1 w:val="05050102010706020507"/>
-    <w:charset w:val="02"/>
-    <w:family w:val="roman"/>
-    <w:pitch w:val="variable"/>
-    <w:sig w:usb0="00000000" w:usb1="10000000" w:usb2="00000000" w:usb3="00000000" w:csb0="80000000" w:csb1="00000000"/>
-  </w:font>
-  <w:font w:name="Maiandra GD">
-    <w:panose1 w:val="020E0502030308020204"/>
-    <w:charset w:val="00"/>
-    <w:family w:val="swiss"/>
-    <w:pitch w:val="variable"/>
-    <w:sig w:usb0="00000003" w:usb1="00000000" w:usb2="00000000" w:usb3="00000000" w:csb0="00000001" w:csb1="00000000"/>
-  </w:font>
-  <w:font w:name="Calibri">
-    <w:panose1 w:val="020F0502020204030204"/>
-    <w:charset w:val="00"/>
-    <w:family w:val="swiss"/>
-    <w:pitch w:val="variable"/>
-    <w:sig w:usb0="A00002EF" w:usb1="4000207B" w:usb2="00000000" w:usb3="00000000" w:csb0="0000009F" w:csb1="00000000"/>
-  </w:font>
-  <w:font w:name="URWPalladioL-Roma">
-    <w:panose1 w:val="00000000000000000000"/>
-    <w:charset w:val="00"/>
-    <w:family w:val="auto"/>
-    <w:notTrueType/>
-    <w:pitch w:val="default"/>
-    <w:sig w:usb0="00000003" w:usb1="00000000" w:usb2="00000000" w:usb3="00000000" w:csb0="00000001" w:csb1="00000000"/>
-  </w:font>
-  <w:font w:name="Tahoma">
-    <w:panose1 w:val="020B0604030504040204"/>
-    <w:charset w:val="00"/>
-    <w:family w:val="swiss"/>
-    <w:pitch w:val="variable"/>
-    <w:sig w:usb0="E1002AFF" w:usb1="C000605B" w:usb2="00000029" w:usb3="00000000" w:csb0="000101FF" w:csb1="00000000"/>
-  </w:font>
-  <w:font w:name="URWPalladioL-Bold">
-    <w:panose1 w:val="00000000000000000000"/>
-    <w:charset w:val="00"/>
-    <w:family w:val="auto"/>
-    <w:notTrueType/>
-    <w:pitch w:val="default"/>
-    <w:sig w:usb0="00000003" w:usb1="00000000" w:usb2="00000000" w:usb3="00000000" w:csb0="00000001" w:csb1="00000000"/>
-  </w:font>
-  <w:font w:name="Cambria">
-    <w:panose1 w:val="02040503050406030204"/>
-    <w:charset w:val="00"/>
-    <w:family w:val="roman"/>
-    <w:pitch w:val="variable"/>
-    <w:sig w:usb0="A00002EF" w:usb1="4000004B" w:usb2="00000000" w:usb3="00000000" w:csb0="0000009F" w:csb1="00000000"/>
-  </w:font>
-</w:fonts>
-</file>
-
-<file path=word/glossary/settings.xml><?xml version="1.0" encoding="utf-8"?>
-<w:settings xmlns:o="urn:schemas-microsoft-com:office:office" xmlns:r="http://schemas.openxmlformats.org/officeDocument/2006/relationships" xmlns:m="http://schemas.openxmlformats.org/officeDocument/2006/math" xmlns:v="urn:schemas-microsoft-com:vml" xmlns:w10="urn:schemas-microsoft-com:office:word" xmlns:w="http://schemas.openxmlformats.org/wordprocessingml/2006/main" xmlns:sl="http://schemas.openxmlformats.org/schemaLibrary/2006/main">
-  <w:view w:val="normal"/>
-  <w:defaultTabStop w:val="708"/>
-  <w:hyphenationZone w:val="425"/>
-  <w:characterSpacingControl w:val="doNotCompress"/>
-  <w:compat>
-    <w:useFELayout/>
-  </w:compat>
-  <w:rsids>
-    <w:rsidRoot w:val="006016F8"/>
-    <w:rsid w:val="006016F8"/>
-  </w:rsids>
-  <m:mathPr>
-    <m:mathFont m:val="Cambria Math"/>
-    <m:brkBin m:val="before"/>
-    <m:brkBinSub m:val="--"/>
-    <m:smallFrac m:val="off"/>
-    <m:dispDef/>
-    <m:lMargin m:val="0"/>
-    <m:rMargin m:val="0"/>
-    <m:defJc m:val="centerGroup"/>
-    <m:wrapIndent m:val="1440"/>
-    <m:intLim m:val="subSup"/>
-    <m:naryLim m:val="undOvr"/>
-  </m:mathPr>
-  <w:themeFontLang w:val="fr-FR"/>
-  <w:clrSchemeMapping w:bg1="light1" w:t1="dark1" w:bg2="light2" w:t2="dark2" w:accent1="accent1" w:accent2="accent2" w:accent3="accent3" w:accent4="accent4" w:accent5="accent5" w:accent6="accent6" w:hyperlink="hyperlink" w:followedHyperlink="followedHyperlink"/>
-  <w:decimalSymbol w:val=","/>
-  <w:listSeparator w:val=";"/>
-</w:settings>
-</file>
-
-<file path=word/glossary/styles.xml><?xml version="1.0" encoding="utf-8"?>
-<w:styles xmlns:r="http://schemas.openxmlformats.org/officeDocument/2006/relationships" xmlns:w="http://schemas.openxmlformats.org/wordprocessingml/2006/main">
-  <w:docDefaults>
-    <w:rPrDefault>
-      <w:rPr>
-        <w:rFonts w:asciiTheme="minorHAnsi" w:eastAsiaTheme="minorEastAsia" w:hAnsiTheme="minorHAnsi" w:cstheme="minorBidi"/>
-        <w:sz w:val="22"/>
-        <w:szCs w:val="22"/>
-        <w:lang w:val="fr-FR" w:eastAsia="fr-FR" w:bidi="ar-SA"/>
-      </w:rPr>
-    </w:rPrDefault>
-    <w:pPrDefault>
-      <w:pPr>
-        <w:spacing w:after="200" w:line="276" w:lineRule="auto"/>
-      </w:pPr>
-    </w:pPrDefault>
-  </w:docDefaults>
-  <w:latentStyles w:defLockedState="0" w:defUIPriority="99" w:defSemiHidden="1" w:defUnhideWhenUsed="1" w:defQFormat="0" w:count="267">
-    <w:lsdException w:name="Normal" w:semiHidden="0" w:uiPriority="0" w:unhideWhenUsed="0" w:qFormat="1"/>
-    <w:lsdException w:name="heading 1" w:semiHidden="0" w:uiPriority="9" w:unhideWhenUsed="0" w:qFormat="1"/>
-    <w:lsdException w:name="heading 2" w:uiPriority="9" w:qFormat="1"/>
-    <w:lsdException w:name="heading 3" w:uiPriority="9" w:qFormat="1"/>
-    <w:lsdException w:name="heading 4" w:uiPriority="9" w:qFormat="1"/>
-    <w:lsdException w:name="heading 5" w:uiPriority="9" w:qFormat="1"/>
-    <w:lsdException w:name="heading 6" w:uiPriority="9" w:qFormat="1"/>
-    <w:lsdException w:name="heading 7" w:uiPriority="9" w:qFormat="1"/>
-    <w:lsdException w:name="heading 8" w:uiPriority="9" w:qFormat="1"/>
-    <w:lsdException w:name="heading 9" w:uiPriority="9" w:qFormat="1"/>
-    <w:lsdException w:name="toc 1" w:uiPriority="39"/>
-    <w:lsdException w:name="toc 2" w:uiPriority="39"/>
-    <w:lsdException w:name="toc 3" w:uiPriority="39"/>
-    <w:lsdException w:name="toc 4" w:uiPriority="39"/>
-    <w:lsdException w:name="toc 5" w:uiPriority="39"/>
-    <w:lsdException w:name="toc 6" w:uiPriority="39"/>
-    <w:lsdException w:name="toc 7" w:uiPriority="39"/>
-    <w:lsdException w:name="toc 8" w:uiPriority="39"/>
-    <w:lsdException w:name="toc 9" w:uiPriority="39"/>
-    <w:lsdException w:name="caption" w:uiPriority="35" w:qFormat="1"/>
-    <w:lsdException w:name="Title" w:semiHidden="0" w:uiPriority="10" w:unhideWhenUsed="0" w:qFormat="1"/>
-    <w:lsdException w:name="Default Paragraph Font" w:uiPriority="1"/>
-    <w:lsdException w:name="Subtitle" w:semiHidden="0" w:uiPriority="11" w:unhideWhenUsed="0" w:qFormat="1"/>
-    <w:lsdException w:name="Strong" w:semiHidden="0" w:uiPriority="22" w:unhideWhenUsed="0" w:qFormat="1"/>
-    <w:lsdException w:name="Emphasis" w:semiHidden="0" w:uiPriority="20" w:unhideWhenUsed="0" w:qFormat="1"/>
-    <w:lsdException w:name="Table Grid" w:semiHidden="0" w:uiPriority="59" w:unhideWhenUsed="0"/>
-    <w:lsdException w:name="Placeholder Text" w:unhideWhenUsed="0"/>
-    <w:lsdException w:name="No Spacing" w:semiHidden="0" w:uiPriority="1" w:unhideWhenUsed="0" w:qFormat="1"/>
-    <w:lsdException w:name="Light Shading" w:semiHidden="0" w:uiPriority="60" w:unhideWhenUsed="0"/>
-    <w:lsdException w:name="Light List" w:semiHidden="0" w:uiPriority="61" w:unhideWhenUsed="0"/>
-    <w:lsdException w:name="Light Grid" w:semiHidden="0" w:uiPriority="62" w:unhideWhenUsed="0"/>
-    <w:lsdException w:name="Medium Shading 1" w:semiHidden="0" w:uiPriority="63" w:unhideWhenUsed="0"/>
-    <w:lsdException w:name="Medium Shading 2" w:semiHidden="0" w:uiPriority="64" w:unhideWhenUsed="0"/>
-    <w:lsdException w:name="Medium List 1" w:semiHidden="0" w:uiPriority="65" w:unhideWhenUsed="0"/>
-    <w:lsdException w:name="Medium List 2" w:semiHidden="0" w:uiPriority="66" w:unhideWhenUsed="0"/>
-    <w:lsdException w:name="Medium Grid 1" w:semiHidden="0" w:uiPriority="67" w:unhideWhenUsed="0"/>
-    <w:lsdException w:name="Medium Grid 2" w:semiHidden="0" w:uiPriority="68" w:unhideWhenUsed="0"/>
-    <w:lsdException w:name="Medium Grid 3" w:semiHidden="0" w:uiPriority="69" w:unhideWhenUsed="0"/>
-    <w:lsdException w:name="Dark List" w:semiHidden="0" w:uiPriority="70" w:unhideWhenUsed="0"/>
-    <w:lsdException w:name="Colorful Shading" w:semiHidden="0" w:uiPriority="71" w:unhideWhenUsed="0"/>
-    <w:lsdException w:name="Colorful List" w:semiHidden="0" w:uiPriority="72" w:unhideWhenUsed="0"/>
-    <w:lsdException w:name="Colorful Grid" w:semiHidden="0" w:uiPriority="73" w:unhideWhenUsed="0"/>
-    <w:lsdException w:name="Light Shading Accent 1" w:semiHidden="0" w:uiPriority="60" w:unhideWhenUsed="0"/>
-    <w:lsdException w:name="Light List Accent 1" w:semiHidden="0" w:uiPriority="61" w:unhideWhenUsed="0"/>
-    <w:lsdException w:name="Light Grid Accent 1" w:semiHidden="0" w:uiPriority="62" w:unhideWhenUsed="0"/>
-    <w:lsdException w:name="Medium Shading 1 Accent 1" w:semiHidden="0" w:uiPriority="63" w:unhideWhenUsed="0"/>
-    <w:lsdException w:name="Medium Shading 2 Accent 1" w:semiHidden="0" w:uiPriority="64" w:unhideWhenUsed="0"/>
-    <w:lsdException w:name="Medium List 1 Accent 1" w:semiHidden="0" w:uiPriority="65" w:unhideWhenUsed="0"/>
-    <w:lsdException w:name="Revision" w:unhideWhenUsed="0"/>
-    <w:lsdException w:name="List Paragraph" w:semiHidden="0" w:uiPriority="34" w:unhideWhenUsed="0" w:qFormat="1"/>
-    <w:lsdException w:name="Quote" w:semiHidden="0" w:uiPriority="29" w:unhideWhenUsed="0" w:qFormat="1"/>
-    <w:lsdException w:name="Intense Quote" w:semiHidden="0" w:uiPriority="30" w:unhideWhenUsed="0" w:qFormat="1"/>
-    <w:lsdException w:name="Medium List 2 Accent 1" w:semiHidden="0" w:uiPriority="66" w:unhideWhenUsed="0"/>
-    <w:lsdException w:name="Medium Grid 1 Accent 1" w:semiHidden="0" w:uiPriority="67" w:unhideWhenUsed="0"/>
-    <w:lsdException w:name="Medium Grid 2 Accent 1" w:semiHidden="0" w:uiPriority="68" w:unhideWhenUsed="0"/>
-    <w:lsdException w:name="Medium Grid 3 Accent 1" w:semiHidden="0" w:uiPriority="69" w:unhideWhenUsed="0"/>
-    <w:lsdException w:name="Dark List Accent 1" w:semiHidden="0" w:uiPriority="70" w:unhideWhenUsed="0"/>
-    <w:lsdException w:name="Colorful Shading Accent 1" w:semiHidden="0" w:uiPriority="71" w:unhideWhenUsed="0"/>
-    <w:lsdException w:name="Colorful List Accent 1" w:semiHidden="0" w:uiPriority="72" w:unhideWhenUsed="0"/>
-    <w:lsdException w:name="Colorful Grid Accent 1" w:semiHidden="0" w:uiPriority="73" w:unhideWhenUsed="0"/>
-    <w:lsdException w:name="Light Shading Accent 2" w:semiHidden="0" w:uiPriority="60" w:unhideWhenUsed="0"/>
-    <w:lsdException w:name="Light List Accent 2" w:semiHidden="0" w:uiPriority="61" w:unhideWhenUsed="0"/>
-    <w:lsdException w:name="Light Grid Accent 2" w:semiHidden="0" w:uiPriority="62" w:unhideWhenUsed="0"/>
-    <w:lsdException w:name="Medium Shading 1 Accent 2" w:semiHidden="0" w:uiPriority="63" w:unhideWhenUsed="0"/>
-    <w:lsdException w:name="Medium Shading 2 Accent 2" w:semiHidden="0" w:uiPriority="64" w:unhideWhenUsed="0"/>
-    <w:lsdException w:name="Medium List 1 Accent 2" w:semiHidden="0" w:uiPriority="65" w:unhideWhenUsed="0"/>
-    <w:lsdException w:name="Medium List 2 Accent 2" w:semiHidden="0" w:uiPriority="66" w:unhideWhenUsed="0"/>
-    <w:lsdException w:name="Medium Grid 1 Accent 2" w:semiHidden="0" w:uiPriority="67" w:unhideWhenUsed="0"/>
-    <w:lsdException w:name="Medium Grid 2 Accent 2" w:semiHidden="0" w:uiPriority="68" w:unhideWhenUsed="0"/>
-    <w:lsdException w:name="Medium Grid 3 Accent 2" w:semiHidden="0" w:uiPriority="69" w:unhideWhenUsed="0"/>
-    <w:lsdException w:name="Dark List Accent 2" w:semiHidden="0" w:uiPriority="70" w:unhideWhenUsed="0"/>
-    <w:lsdException w:name="Colorful Shading Accent 2" w:semiHidden="0" w:uiPriority="71" w:unhideWhenUsed="0"/>
-    <w:lsdException w:name="Colorful List Accent 2" w:semiHidden="0" w:uiPriority="72" w:unhideWhenUsed="0"/>
-    <w:lsdException w:name="Colorful Grid Accent 2" w:semiHidden="0" w:uiPriority="73" w:unhideWhenUsed="0"/>
-    <w:lsdException w:name="Light Shading Accent 3" w:semiHidden="0" w:uiPriority="60" w:unhideWhenUsed="0"/>
-    <w:lsdException w:name="Light List Accent 3" w:semiHidden="0" w:uiPriority="61" w:unhideWhenUsed="0"/>
-    <w:lsdException w:name="Light Grid Accent 3" w:semiHidden="0" w:uiPriority="62" w:unhideWhenUsed="0"/>
-    <w:lsdException w:name="Medium Shading 1 Accent 3" w:semiHidden="0" w:uiPriority="63" w:unhideWhenUsed="0"/>
-    <w:lsdException w:name="Medium Shading 2 Accent 3" w:semiHidden="0" w:uiPriority="64" w:unhideWhenUsed="0"/>
-    <w:lsdException w:name="Medium List 1 Accent 3" w:semiHidden="0" w:uiPriority="65" w:unhideWhenUsed="0"/>
-    <w:lsdException w:name="Medium List 2 Accent 3" w:semiHidden="0" w:uiPriority="66" w:unhideWhenUsed="0"/>
-    <w:lsdException w:name="Medium Grid 1 Accent 3" w:semiHidden="0" w:uiPriority="67" w:unhideWhenUsed="0"/>
-    <w:lsdException w:name="Medium Grid 2 Accent 3" w:semiHidden="0" w:uiPriority="68" w:unhideWhenUsed="0"/>
-    <w:lsdException w:name="Medium Grid 3 Accent 3" w:semiHidden="0" w:uiPriority="69" w:unhideWhenUsed="0"/>
-    <w:lsdException w:name="Dark List Accent 3" w:semiHidden="0" w:uiPriority="70" w:unhideWhenUsed="0"/>
-    <w:lsdException w:name="Colorful Shading Accent 3" w:semiHidden="0" w:uiPriority="71" w:unhideWhenUsed="0"/>
-    <w:lsdException w:name="Colorful List Accent 3" w:semiHidden="0" w:uiPriority="72" w:unhideWhenUsed="0"/>
-    <w:lsdException w:name="Colorful Grid Accent 3" w:semiHidden="0" w:uiPriority="73" w:unhideWhenUsed="0"/>
-    <w:lsdException w:name="Light Shading Accent 4" w:semiHidden="0" w:uiPriority="60" w:unhideWhenUsed="0"/>
-    <w:lsdException w:name="Light List Accent 4" w:semiHidden="0" w:uiPriority="61" w:unhideWhenUsed="0"/>
-    <w:lsdException w:name="Light Grid Accent 4" w:semiHidden="0" w:uiPriority="62" w:unhideWhenUsed="0"/>
-    <w:lsdException w:name="Medium Shading 1 Accent 4" w:semiHidden="0" w:uiPriority="63" w:unhideWhenUsed="0"/>
-    <w:lsdException w:name="Medium Shading 2 Accent 4" w:semiHidden="0" w:uiPriority="64" w:unhideWhenUsed="0"/>
-    <w:lsdException w:name="Medium List 1 Accent 4" w:semiHidden="0" w:uiPriority="65" w:unhideWhenUsed="0"/>
-    <w:lsdException w:name="Medium List 2 Accent 4" w:semiHidden="0" w:uiPriority="66" w:unhideWhenUsed="0"/>
-    <w:lsdException w:name="Medium Grid 1 Accent 4" w:semiHidden="0" w:uiPriority="67" w:unhideWhenUsed="0"/>
-    <w:lsdException w:name="Medium Grid 2 Accent 4" w:semiHidden="0" w:uiPriority="68" w:unhideWhenUsed="0"/>
-    <w:lsdException w:name="Medium Grid 3 Accent 4" w:semiHidden="0" w:uiPriority="69" w:unhideWhenUsed="0"/>
-    <w:lsdException w:name="Dark List Accent 4" w:semiHidden="0" w:uiPriority="70" w:unhideWhenUsed="0"/>
-    <w:lsdException w:name="Colorful Shading Accent 4" w:semiHidden="0" w:uiPriority="71" w:unhideWhenUsed="0"/>
-    <w:lsdException w:name="Colorful List Accent 4" w:semiHidden="0" w:uiPriority="72" w:unhideWhenUsed="0"/>
-    <w:lsdException w:name="Colorful Grid Accent 4" w:semiHidden="0" w:uiPriority="73" w:unhideWhenUsed="0"/>
-    <w:lsdException w:name="Light Shading Accent 5" w:semiHidden="0" w:uiPriority="60" w:unhideWhenUsed="0"/>
-    <w:lsdException w:name="Light List Accent 5" w:semiHidden="0" w:uiPriority="61" w:unhideWhenUsed="0"/>
-    <w:lsdException w:name="Light Grid Accent 5" w:semiHidden="0" w:uiPriority="62" w:unhideWhenUsed="0"/>
-    <w:lsdException w:name="Medium Shading 1 Accent 5" w:semiHidden="0" w:uiPriority="63" w:unhideWhenUsed="0"/>
-    <w:lsdException w:name="Medium Shading 2 Accent 5" w:semiHidden="0" w:uiPriority="64" w:unhideWhenUsed="0"/>
-    <w:lsdException w:name="Medium List 1 Accent 5" w:semiHidden="0" w:uiPriority="65" w:unhideWhenUsed="0"/>
-    <w:lsdException w:name="Medium List 2 Accent 5" w:semiHidden="0" w:uiPriority="66" w:unhideWhenUsed="0"/>
-    <w:lsdException w:name="Medium Grid 1 Accent 5" w:semiHidden="0" w:uiPriority="67" w:unhideWhenUsed="0"/>
-    <w:lsdException w:name="Medium Grid 2 Accent 5" w:semiHidden="0" w:uiPriority="68" w:unhideWhenUsed="0"/>
-    <w:lsdException w:name="Medium Grid 3 Accent 5" w:semiHidden="0" w:uiPriority="69" w:unhideWhenUsed="0"/>
-    <w:lsdException w:name="Dark List Accent 5" w:semiHidden="0" w:uiPriority="70" w:unhideWhenUsed="0"/>
-    <w:lsdException w:name="Colorful Shading Accent 5" w:semiHidden="0" w:uiPriority="71" w:unhideWhenUsed="0"/>
-    <w:lsdException w:name="Colorful List Accent 5" w:semiHidden="0" w:uiPriority="72" w:unhideWhenUsed="0"/>
-    <w:lsdException w:name="Colorful Grid Accent 5" w:semiHidden="0" w:uiPriority="73" w:unhideWhenUsed="0"/>
-    <w:lsdException w:name="Light Shading Accent 6" w:semiHidden="0" w:uiPriority="60" w:unhideWhenUsed="0"/>
-    <w:lsdException w:name="Light List Accent 6" w:semiHidden="0" w:uiPriority="61" w:unhideWhenUsed="0"/>
-    <w:lsdException w:name="Light Grid Accent 6" w:semiHidden="0" w:uiPriority="62" w:unhideWhenUsed="0"/>
-    <w:lsdException w:name="Medium Shading 1 Accent 6" w:semiHidden="0" w:uiPriority="63" w:unhideWhenUsed="0"/>
-    <w:lsdException w:name="Medium Shading 2 Accent 6" w:semiHidden="0" w:uiPriority="64" w:unhideWhenUsed="0"/>
-    <w:lsdException w:name="Medium List 1 Accent 6" w:semiHidden="0" w:uiPriority="65" w:unhideWhenUsed="0"/>
-    <w:lsdException w:name="Medium List 2 Accent 6" w:semiHidden="0" w:uiPriority="66" w:unhideWhenUsed="0"/>
-    <w:lsdException w:name="Medium Grid 1 Accent 6" w:semiHidden="0" w:uiPriority="67" w:unhideWhenUsed="0"/>
-    <w:lsdException w:name="Medium Grid 2 Accent 6" w:semiHidden="0" w:uiPriority="68" w:unhideWhenUsed="0"/>
-    <w:lsdException w:name="Medium Grid 3 Accent 6" w:semiHidden="0" w:uiPriority="69" w:unhideWhenUsed="0"/>
-    <w:lsdException w:name="Dark List Accent 6" w:semiHidden="0" w:uiPriority="70" w:unhideWhenUsed="0"/>
-    <w:lsdException w:name="Colorful Shading Accent 6" w:semiHidden="0" w:uiPriority="71" w:unhideWhenUsed="0"/>
-    <w:lsdException w:name="Colorful List Accent 6" w:semiHidden="0" w:uiPriority="72" w:unhideWhenUsed="0"/>
-    <w:lsdException w:name="Colorful Grid Accent 6" w:semiHidden="0" w:uiPriority="73" w:unhideWhenUsed="0"/>
-    <w:lsdException w:name="Subtle Emphasis" w:semiHidden="0" w:uiPriority="19" w:unhideWhenUsed="0" w:qFormat="1"/>
-    <w:lsdException w:name="Intense Emphasis" w:semiHidden="0" w:uiPriority="21" w:unhideWhenUsed="0" w:qFormat="1"/>
-    <w:lsdException w:name="Subtle Reference" w:semiHidden="0" w:uiPriority="31" w:unhideWhenUsed="0" w:qFormat="1"/>
-    <w:lsdException w:name="Intense Reference" w:semiHidden="0" w:uiPriority="32" w:unhideWhenUsed="0" w:qFormat="1"/>
-    <w:lsdException w:name="Book Title" w:semiHidden="0" w:uiPriority="33" w:unhideWhenUsed="0" w:qFormat="1"/>
-    <w:lsdException w:name="Bibliography" w:uiPriority="37"/>
-    <w:lsdException w:name="TOC Heading" w:uiPriority="39" w:qFormat="1"/>
-  </w:latentStyles>
-  <w:style w:type="paragraph" w:default="1" w:styleId="Normal">
-    <w:name w:val="Normal"/>
-    <w:qFormat/>
-  </w:style>
-  <w:style w:type="character" w:default="1" w:styleId="Policepardfaut">
-    <w:name w:val="Default Paragraph Font"/>
-    <w:uiPriority w:val="1"/>
-    <w:semiHidden/>
-    <w:unhideWhenUsed/>
-  </w:style>
-  <w:style w:type="table" w:default="1" w:styleId="TableauNormal">
-    <w:name w:val="Normal Table"/>
-    <w:uiPriority w:val="99"/>
-    <w:semiHidden/>
-    <w:unhideWhenUsed/>
-    <w:qFormat/>
-    <w:tblPr>
-      <w:tblInd w:w="0" w:type="dxa"/>
-      <w:tblCellMar>
-        <w:top w:w="0" w:type="dxa"/>
-        <w:left w:w="108" w:type="dxa"/>
-        <w:bottom w:w="0" w:type="dxa"/>
-        <w:right w:w="108" w:type="dxa"/>
-      </w:tblCellMar>
-    </w:tblPr>
-  </w:style>
-  <w:style w:type="numbering" w:default="1" w:styleId="Aucuneliste">
-    <w:name w:val="No List"/>
-    <w:uiPriority w:val="99"/>
-    <w:semiHidden/>
-    <w:unhideWhenUsed/>
-  </w:style>
-  <w:style w:type="paragraph" w:customStyle="1" w:styleId="BE5B10571FCD4463AFB41BAA758B74EA">
-    <w:name w:val="BE5B10571FCD4463AFB41BAA758B74EA"/>
-    <w:rsid w:val="006016F8"/>
-  </w:style>
-</w:styles>
-</file>
-
-<file path=word/glossary/webSettings.xml><?xml version="1.0" encoding="utf-8"?>
-<w:webSettings xmlns:r="http://schemas.openxmlformats.org/officeDocument/2006/relationships" xmlns:w="http://schemas.openxmlformats.org/wordprocessingml/2006/main">
-  <w:optimizeForBrowser/>
-</w:webSettings>
-</file>
-
 <file path=word/theme/theme1.xml><?xml version="1.0" encoding="utf-8"?>
 <a:theme xmlns:a="http://schemas.openxmlformats.org/drawingml/2006/main" name="Thème Office">
   <a:themeElements>

</xml_diff>

<commit_message>
création pdf du rapport avec les spec techniques finies
</commit_message>
<xml_diff>
--- a/report/RapportMondeDesCubes.docx
+++ b/report/RapportMondeDesCubes.docx
@@ -6829,17 +6829,61 @@
     </w:p>
     <w:p>
       <w:pPr>
+        <w:pStyle w:val="Paragraphedeliste"/>
+        <w:numPr>
+          <w:ilvl w:val="0"/>
+          <w:numId w:val="21"/>
+        </w:numPr>
         <w:autoSpaceDE w:val="0"/>
         <w:autoSpaceDN w:val="0"/>
         <w:adjustRightInd w:val="0"/>
-        <w:spacing w:after="0" w:line="240" w:lineRule="auto"/>
-        <w:jc w:val="both"/>
-        <w:rPr>
-          <w:rFonts w:ascii="Maiandra GD" w:eastAsiaTheme="minorHAnsi" w:hAnsi="Maiandra GD" w:cs="URWPalladioL-Roma"/>
-          <w:sz w:val="20"/>
-          <w:szCs w:val="20"/>
-        </w:rPr>
-      </w:pPr>
+        <w:spacing w:after="120" w:line="240" w:lineRule="auto"/>
+        <w:ind w:left="1060" w:hanging="357"/>
+        <w:contextualSpacing w:val="0"/>
+        <w:jc w:val="both"/>
+        <w:rPr>
+          <w:rFonts w:ascii="Maiandra GD" w:eastAsiaTheme="minorHAnsi" w:hAnsi="Maiandra GD" w:cs="URWPalladioL-Roma"/>
+          <w:sz w:val="20"/>
+          <w:szCs w:val="20"/>
+        </w:rPr>
+      </w:pPr>
+      <w:r>
+        <w:rPr>
+          <w:rFonts w:ascii="Maiandra GD" w:eastAsiaTheme="minorHAnsi" w:hAnsi="Maiandra GD" w:cs="URWPalladioL-Roma"/>
+          <w:sz w:val="20"/>
+          <w:szCs w:val="20"/>
+        </w:rPr>
+        <w:t>Satisfaction d’un cube</w:t>
+      </w:r>
+    </w:p>
+    <w:p>
+      <w:pPr>
+        <w:pStyle w:val="Paragraphedeliste"/>
+        <w:numPr>
+          <w:ilvl w:val="0"/>
+          <w:numId w:val="21"/>
+        </w:numPr>
+        <w:autoSpaceDE w:val="0"/>
+        <w:autoSpaceDN w:val="0"/>
+        <w:adjustRightInd w:val="0"/>
+        <w:spacing w:after="120" w:line="240" w:lineRule="auto"/>
+        <w:ind w:left="1060" w:hanging="357"/>
+        <w:contextualSpacing w:val="0"/>
+        <w:jc w:val="both"/>
+        <w:rPr>
+          <w:rFonts w:ascii="Maiandra GD" w:eastAsiaTheme="minorHAnsi" w:hAnsi="Maiandra GD" w:cs="URWPalladioL-Roma"/>
+          <w:sz w:val="20"/>
+          <w:szCs w:val="20"/>
+        </w:rPr>
+      </w:pPr>
+      <w:r>
+        <w:rPr>
+          <w:rFonts w:ascii="Maiandra GD" w:eastAsiaTheme="minorHAnsi" w:hAnsi="Maiandra GD" w:cs="URWPalladioL-Roma"/>
+          <w:sz w:val="20"/>
+          <w:szCs w:val="20"/>
+        </w:rPr>
+        <w:t>Fuite d’un cube</w:t>
+      </w:r>
     </w:p>
     <w:p>
       <w:pPr>
@@ -7610,7 +7654,103 @@
           <w:sz w:val="20"/>
           <w:szCs w:val="20"/>
         </w:rPr>
-        <w:t>L’enchaînement A2 démarre au point 6.2 du scénario nominal (l’état courant n’existe pas ou le cube actuel possède le même état courant qu’un autre cube déjà entré, ou alors des états finaux forment un cycle, i.e. des cubes veulent tous finir les uns sur les autres)</w:t>
+        <w:t>L’enchaînement A2 démarre au point</w:t>
+      </w:r>
+      <w:r>
+        <w:rPr>
+          <w:rFonts w:ascii="Maiandra GD" w:hAnsi="Maiandra GD"/>
+          <w:sz w:val="20"/>
+          <w:szCs w:val="20"/>
+        </w:rPr>
+        <w:t xml:space="preserve"> 6.2 du scénario nominal (la position</w:t>
+      </w:r>
+      <w:r>
+        <w:rPr>
+          <w:rFonts w:ascii="Maiandra GD" w:hAnsi="Maiandra GD"/>
+          <w:sz w:val="20"/>
+          <w:szCs w:val="20"/>
+        </w:rPr>
+        <w:t xml:space="preserve"> courant</w:t>
+      </w:r>
+      <w:r>
+        <w:rPr>
+          <w:rFonts w:ascii="Maiandra GD" w:hAnsi="Maiandra GD"/>
+          <w:sz w:val="20"/>
+          <w:szCs w:val="20"/>
+        </w:rPr>
+        <w:t>e</w:t>
+      </w:r>
+      <w:r>
+        <w:rPr>
+          <w:rFonts w:ascii="Maiandra GD" w:hAnsi="Maiandra GD"/>
+          <w:sz w:val="20"/>
+          <w:szCs w:val="20"/>
+        </w:rPr>
+        <w:t xml:space="preserve"> n’existe </w:t>
+      </w:r>
+      <w:r>
+        <w:rPr>
+          <w:rFonts w:ascii="Maiandra GD" w:hAnsi="Maiandra GD"/>
+          <w:sz w:val="20"/>
+          <w:szCs w:val="20"/>
+        </w:rPr>
+        <w:t>pas ou le cube actuel possède la</w:t>
+      </w:r>
+      <w:r>
+        <w:rPr>
+          <w:rFonts w:ascii="Maiandra GD" w:hAnsi="Maiandra GD"/>
+          <w:sz w:val="20"/>
+          <w:szCs w:val="20"/>
+        </w:rPr>
+        <w:t xml:space="preserve"> même </w:t>
+      </w:r>
+      <w:r>
+        <w:rPr>
+          <w:rFonts w:ascii="Maiandra GD" w:hAnsi="Maiandra GD"/>
+          <w:sz w:val="20"/>
+          <w:szCs w:val="20"/>
+        </w:rPr>
+        <w:t>position</w:t>
+      </w:r>
+      <w:r>
+        <w:rPr>
+          <w:rFonts w:ascii="Maiandra GD" w:hAnsi="Maiandra GD"/>
+          <w:sz w:val="20"/>
+          <w:szCs w:val="20"/>
+        </w:rPr>
+        <w:t xml:space="preserve"> courant</w:t>
+      </w:r>
+      <w:r>
+        <w:rPr>
+          <w:rFonts w:ascii="Maiandra GD" w:hAnsi="Maiandra GD"/>
+          <w:sz w:val="20"/>
+          <w:szCs w:val="20"/>
+        </w:rPr>
+        <w:t>e</w:t>
+      </w:r>
+      <w:r>
+        <w:rPr>
+          <w:rFonts w:ascii="Maiandra GD" w:hAnsi="Maiandra GD"/>
+          <w:sz w:val="20"/>
+          <w:szCs w:val="20"/>
+        </w:rPr>
+        <w:t xml:space="preserve"> qu’un autre cube déjà entré, ou alors des </w:t>
+      </w:r>
+      <w:r>
+        <w:rPr>
+          <w:rFonts w:ascii="Maiandra GD" w:hAnsi="Maiandra GD"/>
+          <w:sz w:val="20"/>
+          <w:szCs w:val="20"/>
+        </w:rPr>
+        <w:t>positions finales</w:t>
+      </w:r>
+      <w:r>
+        <w:rPr>
+          <w:rFonts w:ascii="Maiandra GD" w:hAnsi="Maiandra GD"/>
+          <w:sz w:val="20"/>
+          <w:szCs w:val="20"/>
+        </w:rPr>
+        <w:t xml:space="preserve"> forment un cycle, i.e. des cubes veulent tous finir les uns sur les autres)</w:t>
       </w:r>
       <w:r>
         <w:rPr>
@@ -7671,15 +7811,6 @@
         </w:rPr>
         <w:t>Le scénario nominal revient au point 6.1.</w:t>
       </w:r>
-    </w:p>
-    <w:p>
-      <w:pPr>
-        <w:rPr>
-          <w:rFonts w:ascii="Maiandra GD" w:eastAsiaTheme="minorHAnsi" w:hAnsi="Maiandra GD" w:cs="URWPalladioL-Roma"/>
-          <w:sz w:val="20"/>
-          <w:szCs w:val="20"/>
-        </w:rPr>
-      </w:pPr>
       <w:r>
         <w:rPr>
           <w:rFonts w:ascii="Maiandra GD" w:eastAsiaTheme="minorHAnsi" w:hAnsi="Maiandra GD" w:cs="URWPalladioL-Roma"/>
@@ -11013,7 +11144,31 @@
           <w:sz w:val="20"/>
           <w:szCs w:val="20"/>
         </w:rPr>
-        <w:t>cube se met dans l’état interne « fuite ».</w:t>
+        <w:t xml:space="preserve">cube se </w:t>
+      </w:r>
+      <w:r>
+        <w:rPr>
+          <w:rFonts w:ascii="Maiandra GD" w:hAnsi="Maiandra GD"/>
+          <w:sz w:val="20"/>
+          <w:szCs w:val="20"/>
+        </w:rPr>
+        <w:t>met dans l’état interne « </w:t>
+      </w:r>
+      <w:r>
+        <w:rPr>
+          <w:rFonts w:ascii="Maiandra GD" w:hAnsi="Maiandra GD"/>
+          <w:sz w:val="20"/>
+          <w:szCs w:val="20"/>
+        </w:rPr>
+        <w:t>recherche de satisfaction</w:t>
+      </w:r>
+      <w:r>
+        <w:rPr>
+          <w:rFonts w:ascii="Maiandra GD" w:hAnsi="Maiandra GD"/>
+          <w:sz w:val="20"/>
+          <w:szCs w:val="20"/>
+        </w:rPr>
+        <w:t>».</w:t>
       </w:r>
     </w:p>
     <w:p>
@@ -11223,33 +11378,68 @@
           <w:szCs w:val="20"/>
         </w:rPr>
       </w:pPr>
-    </w:p>
-    <w:p>
-      <w:pPr>
-        <w:rPr>
-          <w:rFonts w:ascii="Maiandra GD" w:eastAsiaTheme="minorHAnsi" w:hAnsi="Maiandra GD" w:cs="URWPalladioL-Roma"/>
-          <w:sz w:val="20"/>
-          <w:szCs w:val="20"/>
-        </w:rPr>
-      </w:pPr>
-    </w:p>
-    <w:p>
-      <w:pPr>
-        <w:rPr>
-          <w:rFonts w:ascii="Maiandra GD" w:eastAsiaTheme="minorHAnsi" w:hAnsi="Maiandra GD" w:cs="URWPalladioL-Roma"/>
-          <w:sz w:val="20"/>
-          <w:szCs w:val="20"/>
-        </w:rPr>
-      </w:pPr>
-    </w:p>
-    <w:p>
-      <w:pPr>
-        <w:rPr>
-          <w:rFonts w:ascii="Maiandra GD" w:eastAsiaTheme="minorHAnsi" w:hAnsi="Maiandra GD" w:cs="URWPalladioL-Roma"/>
-          <w:sz w:val="20"/>
-          <w:szCs w:val="20"/>
-        </w:rPr>
-      </w:pPr>
+      <w:r>
+        <w:rPr>
+          <w:rFonts w:ascii="Maiandra GD" w:eastAsiaTheme="minorHAnsi" w:hAnsi="Maiandra GD" w:cs="URWPalladioL-Roma"/>
+          <w:noProof/>
+          <w:sz w:val="20"/>
+          <w:szCs w:val="20"/>
+          <w:lang w:eastAsia="fr-FR"/>
+        </w:rPr>
+        <w:drawing>
+          <wp:anchor distT="0" distB="0" distL="114300" distR="114300" simplePos="0" relativeHeight="251764736" behindDoc="0" locked="0" layoutInCell="1" allowOverlap="1">
+            <wp:simplePos x="0" y="0"/>
+            <wp:positionH relativeFrom="column">
+              <wp:posOffset>434975</wp:posOffset>
+            </wp:positionH>
+            <wp:positionV relativeFrom="paragraph">
+              <wp:posOffset>288290</wp:posOffset>
+            </wp:positionV>
+            <wp:extent cx="4885055" cy="4765675"/>
+            <wp:effectExtent l="19050" t="0" r="0" b="0"/>
+            <wp:wrapNone/>
+            <wp:docPr id="10" name="Image 1" descr="C:\Users\Pauline\Desktop\c++\report\Image\diag_acti_recherche fuite.png"/>
+            <wp:cNvGraphicFramePr>
+              <a:graphicFrameLocks xmlns:a="http://schemas.openxmlformats.org/drawingml/2006/main" noChangeAspect="1"/>
+            </wp:cNvGraphicFramePr>
+            <a:graphic xmlns:a="http://schemas.openxmlformats.org/drawingml/2006/main">
+              <a:graphicData uri="http://schemas.openxmlformats.org/drawingml/2006/picture">
+                <pic:pic xmlns:pic="http://schemas.openxmlformats.org/drawingml/2006/picture">
+                  <pic:nvPicPr>
+                    <pic:cNvPr id="0" name="Picture 1" descr="C:\Users\Pauline\Desktop\c++\report\Image\diag_acti_recherche fuite.png"/>
+                    <pic:cNvPicPr>
+                      <a:picLocks noChangeAspect="1" noChangeArrowheads="1"/>
+                    </pic:cNvPicPr>
+                  </pic:nvPicPr>
+                  <pic:blipFill>
+                    <a:blip r:embed="rId22"/>
+                    <a:srcRect l="9534" r="31038"/>
+                    <a:stretch>
+                      <a:fillRect/>
+                    </a:stretch>
+                  </pic:blipFill>
+                  <pic:spPr bwMode="auto">
+                    <a:xfrm>
+                      <a:off x="0" y="0"/>
+                      <a:ext cx="4885055" cy="4765675"/>
+                    </a:xfrm>
+                    <a:prstGeom prst="rect">
+                      <a:avLst/>
+                    </a:prstGeom>
+                    <a:noFill/>
+                    <a:ln w="9525">
+                      <a:noFill/>
+                      <a:miter lim="800000"/>
+                      <a:headEnd/>
+                      <a:tailEnd/>
+                    </a:ln>
+                  </pic:spPr>
+                </pic:pic>
+              </a:graphicData>
+            </a:graphic>
+          </wp:anchor>
+        </w:drawing>
+      </w:r>
     </w:p>
     <w:p>
       <w:pPr>
@@ -11501,7 +11691,7 @@
                     </pic:cNvPicPr>
                   </pic:nvPicPr>
                   <pic:blipFill>
-                    <a:blip r:embed="rId22"/>
+                    <a:blip r:embed="rId23"/>
                     <a:srcRect l="7173" r="23552"/>
                     <a:stretch>
                       <a:fillRect/>
@@ -12251,7 +12441,7 @@
                     </pic:cNvPicPr>
                   </pic:nvPicPr>
                   <pic:blipFill>
-                    <a:blip r:embed="rId23"/>
+                    <a:blip r:embed="rId24"/>
                     <a:srcRect l="34693" t="15116" r="40134"/>
                     <a:stretch>
                       <a:fillRect/>
@@ -12423,7 +12613,7 @@
                     </pic:cNvPicPr>
                   </pic:nvPicPr>
                   <pic:blipFill>
-                    <a:blip r:embed="rId24"/>
+                    <a:blip r:embed="rId25"/>
                     <a:srcRect l="12930" b="35092"/>
                     <a:stretch>
                       <a:fillRect/>
@@ -13114,7 +13304,7 @@
                     </pic:cNvPicPr>
                   </pic:nvPicPr>
                   <pic:blipFill>
-                    <a:blip r:embed="rId25"/>
+                    <a:blip r:embed="rId26"/>
                     <a:srcRect l="34916" t="4444" r="31408"/>
                     <a:stretch>
                       <a:fillRect/>
@@ -13715,7 +13905,7 @@
                     </pic:cNvPicPr>
                   </pic:nvPicPr>
                   <pic:blipFill>
-                    <a:blip r:embed="rId26"/>
+                    <a:blip r:embed="rId27"/>
                     <a:srcRect l="33896" t="3930" r="38000"/>
                     <a:stretch>
                       <a:fillRect/>
@@ -13979,7 +14169,7 @@
             <w:rFonts w:ascii="Maiandra GD" w:hAnsi="Maiandra GD"/>
             <w:noProof/>
           </w:rPr>
-          <w:t>27</w:t>
+          <w:t>13</w:t>
         </w:r>
         <w:r>
           <w:rPr>

</xml_diff>

<commit_message>
Mise à jour du rapport (docx + pdf) avec les changements du diagramme de classe, et sequence initialisation et résolution
</commit_message>
<xml_diff>
--- a/report/RapportMondeDesCubes.docx
+++ b/report/RapportMondeDesCubes.docx
@@ -8584,18 +8584,18 @@
         </w:rPr>
         <w:lastRenderedPageBreak/>
         <w:drawing>
-          <wp:anchor distT="0" distB="0" distL="114300" distR="114300" simplePos="0" relativeHeight="251770880" behindDoc="0" locked="0" layoutInCell="1" allowOverlap="1">
+          <wp:anchor distT="0" distB="0" distL="114300" distR="114300" simplePos="0" relativeHeight="251787264" behindDoc="0" locked="0" layoutInCell="1" allowOverlap="1">
             <wp:simplePos x="0" y="0"/>
             <wp:positionH relativeFrom="column">
-              <wp:posOffset>-309418</wp:posOffset>
+              <wp:posOffset>-344717</wp:posOffset>
             </wp:positionH>
             <wp:positionV relativeFrom="paragraph">
-              <wp:posOffset>-174581</wp:posOffset>
+              <wp:posOffset>-552954</wp:posOffset>
             </wp:positionV>
-            <wp:extent cx="6440367" cy="8182303"/>
+            <wp:extent cx="6555170" cy="8582270"/>
             <wp:effectExtent l="19050" t="0" r="0" b="0"/>
             <wp:wrapNone/>
-            <wp:docPr id="26" name="Image 6" descr="C:\Users\Pauline\Desktop\c++\report\Image\diag_seq_initialisation.png"/>
+            <wp:docPr id="15" name="diag_seq_initialisation.png" descr="C:\Users\Pauline\Desktop\c++\report\ModelisationUML\diag_seq_initialisation.png"/>
             <wp:cNvGraphicFramePr>
               <a:graphicFrameLocks xmlns:a="http://schemas.openxmlformats.org/drawingml/2006/main" noChangeAspect="1"/>
             </wp:cNvGraphicFramePr>
@@ -8603,33 +8603,23 @@
               <a:graphicData uri="http://schemas.openxmlformats.org/drawingml/2006/picture">
                 <pic:pic xmlns:pic="http://schemas.openxmlformats.org/drawingml/2006/picture">
                   <pic:nvPicPr>
-                    <pic:cNvPr id="0" name="Picture 6" descr="C:\Users\Pauline\Desktop\c++\report\Image\diag_seq_initialisation.png"/>
-                    <pic:cNvPicPr>
-                      <a:picLocks noChangeAspect="1" noChangeArrowheads="1"/>
-                    </pic:cNvPicPr>
+                    <pic:cNvPr id="0" name="diag_seq_initialisation.png"/>
+                    <pic:cNvPicPr/>
                   </pic:nvPicPr>
                   <pic:blipFill>
-                    <a:blip r:embed="rId17"/>
-                    <a:srcRect/>
+                    <a:blip r:embed="rId17" r:link="rId18"/>
                     <a:stretch>
                       <a:fillRect/>
                     </a:stretch>
                   </pic:blipFill>
-                  <pic:spPr bwMode="auto">
+                  <pic:spPr>
                     <a:xfrm>
                       <a:off x="0" y="0"/>
-                      <a:ext cx="6440367" cy="8182303"/>
+                      <a:ext cx="6557815" cy="8585733"/>
                     </a:xfrm>
                     <a:prstGeom prst="rect">
                       <a:avLst/>
                     </a:prstGeom>
-                    <a:noFill/>
-                    <a:ln w="9525">
-                      <a:noFill/>
-                      <a:miter lim="800000"/>
-                      <a:headEnd/>
-                      <a:tailEnd/>
-                    </a:ln>
                   </pic:spPr>
                 </pic:pic>
               </a:graphicData>
@@ -9486,7 +9476,7 @@
                     </pic:cNvPicPr>
                   </pic:nvPicPr>
                   <pic:blipFill>
-                    <a:blip r:embed="rId18"/>
+                    <a:blip r:embed="rId19"/>
                     <a:srcRect l="9764" r="14121"/>
                     <a:stretch>
                       <a:fillRect/>
@@ -9596,6 +9586,15 @@
           <w:szCs w:val="20"/>
         </w:rPr>
       </w:pPr>
+    </w:p>
+    <w:p>
+      <w:pPr>
+        <w:rPr>
+          <w:rFonts w:ascii="Maiandra GD" w:eastAsiaTheme="minorHAnsi" w:hAnsi="Maiandra GD" w:cs="URWPalladioL-Roma"/>
+          <w:sz w:val="20"/>
+          <w:szCs w:val="20"/>
+        </w:rPr>
+      </w:pPr>
       <w:r>
         <w:rPr>
           <w:rFonts w:ascii="Maiandra GD" w:eastAsiaTheme="minorHAnsi" w:hAnsi="Maiandra GD" w:cs="URWPalladioL-Roma"/>
@@ -9605,18 +9604,18 @@
           <w:lang w:eastAsia="fr-FR"/>
         </w:rPr>
         <w:drawing>
-          <wp:anchor distT="0" distB="0" distL="114300" distR="114300" simplePos="0" relativeHeight="251758592" behindDoc="0" locked="0" layoutInCell="1" allowOverlap="1">
+          <wp:anchor distT="0" distB="0" distL="114300" distR="114300" simplePos="0" relativeHeight="251788288" behindDoc="0" locked="0" layoutInCell="1" allowOverlap="1">
             <wp:simplePos x="0" y="0"/>
             <wp:positionH relativeFrom="column">
-              <wp:posOffset>-227602</wp:posOffset>
+              <wp:posOffset>-266065</wp:posOffset>
             </wp:positionH>
             <wp:positionV relativeFrom="paragraph">
-              <wp:posOffset>233066</wp:posOffset>
+              <wp:posOffset>17145</wp:posOffset>
             </wp:positionV>
-            <wp:extent cx="6311411" cy="4632290"/>
+            <wp:extent cx="6617970" cy="4208780"/>
             <wp:effectExtent l="19050" t="0" r="0" b="0"/>
             <wp:wrapNone/>
-            <wp:docPr id="11" name="Image 2" descr="C:\Users\Pauline\Desktop\c++\report\Image\diag_seq_resolution.png"/>
+            <wp:docPr id="17" name="diag_seq_resolution.png" descr="C:\Users\Pauline\Desktop\c++\report\ModelisationUML\diag_seq_resolution.png"/>
             <wp:cNvGraphicFramePr>
               <a:graphicFrameLocks xmlns:a="http://schemas.openxmlformats.org/drawingml/2006/main" noChangeAspect="1"/>
             </wp:cNvGraphicFramePr>
@@ -9624,33 +9623,24 @@
               <a:graphicData uri="http://schemas.openxmlformats.org/drawingml/2006/picture">
                 <pic:pic xmlns:pic="http://schemas.openxmlformats.org/drawingml/2006/picture">
                   <pic:nvPicPr>
-                    <pic:cNvPr id="0" name="Picture 2" descr="C:\Users\Pauline\Desktop\c++\report\Image\diag_seq_resolution.png"/>
-                    <pic:cNvPicPr>
-                      <a:picLocks noChangeAspect="1" noChangeArrowheads="1"/>
-                    </pic:cNvPicPr>
+                    <pic:cNvPr id="0" name="diag_seq_resolution.png"/>
+                    <pic:cNvPicPr/>
                   </pic:nvPicPr>
                   <pic:blipFill>
-                    <a:blip r:embed="rId19"/>
-                    <a:srcRect r="15177" b="5800"/>
+                    <a:blip r:embed="rId20" r:link="rId21"/>
+                    <a:srcRect r="13679" b="13362"/>
                     <a:stretch>
                       <a:fillRect/>
                     </a:stretch>
                   </pic:blipFill>
-                  <pic:spPr bwMode="auto">
+                  <pic:spPr>
                     <a:xfrm>
                       <a:off x="0" y="0"/>
-                      <a:ext cx="6311411" cy="4632290"/>
+                      <a:ext cx="6617970" cy="4208780"/>
                     </a:xfrm>
                     <a:prstGeom prst="rect">
                       <a:avLst/>
                     </a:prstGeom>
-                    <a:noFill/>
-                    <a:ln w="9525">
-                      <a:noFill/>
-                      <a:miter lim="800000"/>
-                      <a:headEnd/>
-                      <a:tailEnd/>
-                    </a:ln>
                   </pic:spPr>
                 </pic:pic>
               </a:graphicData>
@@ -9658,15 +9648,6 @@
           </wp:anchor>
         </w:drawing>
       </w:r>
-    </w:p>
-    <w:p>
-      <w:pPr>
-        <w:rPr>
-          <w:rFonts w:ascii="Maiandra GD" w:eastAsiaTheme="minorHAnsi" w:hAnsi="Maiandra GD" w:cs="URWPalladioL-Roma"/>
-          <w:sz w:val="20"/>
-          <w:szCs w:val="20"/>
-        </w:rPr>
-      </w:pPr>
     </w:p>
     <w:p>
       <w:pPr>
@@ -10640,7 +10621,7 @@
                     </pic:cNvPicPr>
                   </pic:nvPicPr>
                   <pic:blipFill>
-                    <a:blip r:embed="rId20"/>
+                    <a:blip r:embed="rId22"/>
                     <a:srcRect l="10791" t="7792" r="35868"/>
                     <a:stretch>
                       <a:fillRect/>
@@ -10946,7 +10927,7 @@
                     </pic:cNvPicPr>
                   </pic:nvPicPr>
                   <pic:blipFill>
-                    <a:blip r:embed="rId21"/>
+                    <a:blip r:embed="rId23"/>
                     <a:srcRect l="2789" t="2503" r="17195" b="44178"/>
                     <a:stretch>
                       <a:fillRect/>
@@ -11829,7 +11810,7 @@
                     </pic:cNvPicPr>
                   </pic:nvPicPr>
                   <pic:blipFill>
-                    <a:blip r:embed="rId22"/>
+                    <a:blip r:embed="rId24"/>
                     <a:srcRect l="9534" r="31038"/>
                     <a:stretch>
                       <a:fillRect/>
@@ -12144,7 +12125,7 @@
                     </pic:cNvPicPr>
                   </pic:nvPicPr>
                   <pic:blipFill>
-                    <a:blip r:embed="rId23"/>
+                    <a:blip r:embed="rId25"/>
                     <a:srcRect l="10256" t="4406" r="19267" b="52682"/>
                     <a:stretch>
                       <a:fillRect/>
@@ -12877,7 +12858,7 @@
                     </pic:cNvPicPr>
                   </pic:nvPicPr>
                   <pic:blipFill>
-                    <a:blip r:embed="rId24"/>
+                    <a:blip r:embed="rId26"/>
                     <a:srcRect l="34693" t="15116" r="40134"/>
                     <a:stretch>
                       <a:fillRect/>
@@ -13058,7 +13039,7 @@
                     </pic:cNvPicPr>
                   </pic:nvPicPr>
                   <pic:blipFill>
-                    <a:blip r:embed="rId25"/>
+                    <a:blip r:embed="rId27"/>
                     <a:srcRect l="16752" t="4844" r="3736" b="38754"/>
                     <a:stretch>
                       <a:fillRect/>
@@ -13739,7 +13720,7 @@
                     </pic:cNvPicPr>
                   </pic:nvPicPr>
                   <pic:blipFill>
-                    <a:blip r:embed="rId26"/>
+                    <a:blip r:embed="rId28"/>
                     <a:srcRect l="34916" t="4444" r="31408"/>
                     <a:stretch>
                       <a:fillRect/>
@@ -14022,7 +14003,7 @@
                     </pic:cNvPicPr>
                   </pic:nvPicPr>
                   <pic:blipFill>
-                    <a:blip r:embed="rId27"/>
+                    <a:blip r:embed="rId29"/>
                     <a:srcRect l="18677" t="5536" r="30130" b="27682"/>
                     <a:stretch>
                       <a:fillRect/>
@@ -15161,7 +15142,7 @@
                     </pic:cNvPicPr>
                   </pic:nvPicPr>
                   <pic:blipFill>
-                    <a:blip r:embed="rId28"/>
+                    <a:blip r:embed="rId30"/>
                     <a:srcRect l="33896" t="3930" r="38000"/>
                     <a:stretch>
                       <a:fillRect/>
@@ -15320,7 +15301,7 @@
                     </pic:cNvPicPr>
                   </pic:nvPicPr>
                   <pic:blipFill>
-                    <a:blip r:embed="rId29"/>
+                    <a:blip r:embed="rId31"/>
                     <a:srcRect l="21336" r="11068" b="15865"/>
                     <a:stretch>
                       <a:fillRect/>
@@ -18029,7 +18010,7 @@
                     </pic:cNvPicPr>
                   </pic:nvPicPr>
                   <pic:blipFill>
-                    <a:blip r:embed="rId30"/>
+                    <a:blip r:embed="rId32"/>
                     <a:srcRect t="4752" r="16173" b="13869"/>
                     <a:stretch>
                       <a:fillRect/>
@@ -18295,15 +18276,15 @@
           <wp:anchor distT="0" distB="0" distL="114300" distR="114300" simplePos="0" relativeHeight="251786240" behindDoc="0" locked="0" layoutInCell="1" allowOverlap="1">
             <wp:simplePos x="0" y="0"/>
             <wp:positionH relativeFrom="column">
-              <wp:posOffset>-828543</wp:posOffset>
+              <wp:posOffset>-1167809</wp:posOffset>
             </wp:positionH>
             <wp:positionV relativeFrom="paragraph">
-              <wp:posOffset>693091</wp:posOffset>
+              <wp:posOffset>620287</wp:posOffset>
             </wp:positionV>
-            <wp:extent cx="7042067" cy="4370177"/>
-            <wp:effectExtent l="0" t="1333500" r="0" b="1325773"/>
+            <wp:extent cx="8056179" cy="5026069"/>
+            <wp:effectExtent l="0" t="1524000" r="0" b="1489031"/>
             <wp:wrapNone/>
-            <wp:docPr id="28" name="Image 8" descr="C:\Users\Pauline\Desktop\c++\report\Image\class_diagram.png"/>
+            <wp:docPr id="13" name="class_diagram.png" descr="C:\Users\Pauline\Desktop\c++\report\ModelisationUML\class_diagram.png"/>
             <wp:cNvGraphicFramePr>
               <a:graphicFrameLocks xmlns:a="http://schemas.openxmlformats.org/drawingml/2006/main" noChangeAspect="1"/>
             </wp:cNvGraphicFramePr>
@@ -18311,33 +18292,23 @@
               <a:graphicData uri="http://schemas.openxmlformats.org/drawingml/2006/picture">
                 <pic:pic xmlns:pic="http://schemas.openxmlformats.org/drawingml/2006/picture">
                   <pic:nvPicPr>
-                    <pic:cNvPr id="0" name="Picture 8" descr="C:\Users\Pauline\Desktop\c++\report\Image\class_diagram.png"/>
-                    <pic:cNvPicPr>
-                      <a:picLocks noChangeAspect="1" noChangeArrowheads="1"/>
-                    </pic:cNvPicPr>
+                    <pic:cNvPr id="0" name="class_diagram.png"/>
+                    <pic:cNvPicPr/>
                   </pic:nvPicPr>
                   <pic:blipFill>
-                    <a:blip r:embed="rId31"/>
-                    <a:srcRect/>
+                    <a:blip r:embed="rId33" r:link="rId34"/>
                     <a:stretch>
                       <a:fillRect/>
                     </a:stretch>
                   </pic:blipFill>
-                  <pic:spPr bwMode="auto">
+                  <pic:spPr>
                     <a:xfrm rot="16200000">
                       <a:off x="0" y="0"/>
-                      <a:ext cx="7042067" cy="4370177"/>
+                      <a:ext cx="8056179" cy="5026069"/>
                     </a:xfrm>
                     <a:prstGeom prst="rect">
                       <a:avLst/>
                     </a:prstGeom>
-                    <a:noFill/>
-                    <a:ln w="9525">
-                      <a:noFill/>
-                      <a:miter lim="800000"/>
-                      <a:headEnd/>
-                      <a:tailEnd/>
-                    </a:ln>
                   </pic:spPr>
                 </pic:pic>
               </a:graphicData>
@@ -18516,7 +18487,7 @@
             <w:rFonts w:ascii="Maiandra GD" w:hAnsi="Maiandra GD"/>
             <w:noProof/>
           </w:rPr>
-          <w:t>3</w:t>
+          <w:t>17</w:t>
         </w:r>
         <w:r>
           <w:rPr>

</xml_diff>